<commit_message>
add citation for music and sounds
</commit_message>
<xml_diff>
--- a/EECS_448_PROJECT_3-master/Documentation/WorkCited.docx
+++ b/EECS_448_PROJECT_3-master/Documentation/WorkCited.docx
@@ -385,7 +385,7 @@
       <w:hyperlink r:id="rId11" w:history="1">
         <w:r>
           <w:rPr>
-            <w:rStyle w:val="Hyperlink"/>
+            <w:rStyle w:val="a3"/>
           </w:rPr>
           <w:t>http://sce2.umkc.edu/BIT/burrise/pl/appendix/Software_Documentation_Templates/</w:t>
         </w:r>
@@ -410,7 +410,7 @@
       <w:hyperlink r:id="rId12" w:history="1">
         <w:r>
           <w:rPr>
-            <w:rStyle w:val="Hyperlink"/>
+            <w:rStyle w:val="a3"/>
           </w:rPr>
           <w:t>https://www.flaticon.com/</w:t>
         </w:r>
@@ -428,7 +428,7 @@
     </w:p>
     <w:p>
       <w:pPr>
-        <w:pStyle w:val="ListParagraph"/>
+        <w:pStyle w:val="a4"/>
         <w:numPr>
           <w:ilvl w:val="0"/>
           <w:numId w:val="2"/>
@@ -456,7 +456,7 @@
       <w:hyperlink r:id="rId13" w:history="1">
         <w:r>
           <w:rPr>
-            <w:rStyle w:val="Hyperlink"/>
+            <w:rStyle w:val="a3"/>
           </w:rPr>
           <w:t>https://www.flaticon.com/authors/freepik</w:t>
         </w:r>
@@ -471,7 +471,7 @@
       <w:hyperlink r:id="rId14" w:history="1">
         <w:r>
           <w:rPr>
-            <w:rStyle w:val="Hyperlink"/>
+            <w:rStyle w:val="a3"/>
           </w:rPr>
           <w:t>https://www.flaticon.com/</w:t>
         </w:r>
@@ -479,7 +479,7 @@
     </w:p>
     <w:p>
       <w:pPr>
-        <w:pStyle w:val="ListParagraph"/>
+        <w:pStyle w:val="a4"/>
         <w:numPr>
           <w:ilvl w:val="0"/>
           <w:numId w:val="2"/>
@@ -500,7 +500,7 @@
       <w:hyperlink r:id="rId15" w:history="1">
         <w:r>
           <w:rPr>
-            <w:rStyle w:val="Hyperlink"/>
+            <w:rStyle w:val="a3"/>
           </w:rPr>
           <w:t>https://www.flaticon.com/authors/freepik</w:t>
         </w:r>
@@ -515,7 +515,7 @@
       <w:hyperlink r:id="rId16" w:history="1">
         <w:r>
           <w:rPr>
-            <w:rStyle w:val="Hyperlink"/>
+            <w:rStyle w:val="a3"/>
           </w:rPr>
           <w:t>https://www.flaticon.com/</w:t>
         </w:r>
@@ -523,7 +523,7 @@
     </w:p>
     <w:p>
       <w:pPr>
-        <w:pStyle w:val="ListParagraph"/>
+        <w:pStyle w:val="a4"/>
         <w:numPr>
           <w:ilvl w:val="0"/>
           <w:numId w:val="2"/>
@@ -544,7 +544,7 @@
       <w:hyperlink r:id="rId17" w:history="1">
         <w:r>
           <w:rPr>
-            <w:rStyle w:val="Hyperlink"/>
+            <w:rStyle w:val="a3"/>
           </w:rPr>
           <w:t>https://www.flaticon.com/authors/freepik</w:t>
         </w:r>
@@ -559,7 +559,7 @@
       <w:hyperlink r:id="rId18" w:history="1">
         <w:r>
           <w:rPr>
-            <w:rStyle w:val="Hyperlink"/>
+            <w:rStyle w:val="a3"/>
           </w:rPr>
           <w:t>https://www.flaticon.com/</w:t>
         </w:r>
@@ -567,7 +567,7 @@
     </w:p>
     <w:p>
       <w:pPr>
-        <w:pStyle w:val="ListParagraph"/>
+        <w:pStyle w:val="a4"/>
         <w:numPr>
           <w:ilvl w:val="0"/>
           <w:numId w:val="2"/>
@@ -602,7 +602,7 @@
       <w:hyperlink r:id="rId19" w:history="1">
         <w:r>
           <w:rPr>
-            <w:rStyle w:val="Hyperlink"/>
+            <w:rStyle w:val="a3"/>
           </w:rPr>
           <w:t>https://www.flaticon.com/authors/freepik</w:t>
         </w:r>
@@ -617,7 +617,7 @@
       <w:hyperlink r:id="rId20" w:history="1">
         <w:r>
           <w:rPr>
-            <w:rStyle w:val="Hyperlink"/>
+            <w:rStyle w:val="a3"/>
           </w:rPr>
           <w:t>https://www.flaticon.com/</w:t>
         </w:r>
@@ -625,7 +625,7 @@
     </w:p>
     <w:p>
       <w:pPr>
-        <w:pStyle w:val="ListParagraph"/>
+        <w:pStyle w:val="a4"/>
         <w:numPr>
           <w:ilvl w:val="0"/>
           <w:numId w:val="2"/>
@@ -649,7 +649,7 @@
       <w:hyperlink r:id="rId21" w:history="1">
         <w:r>
           <w:rPr>
-            <w:rStyle w:val="Hyperlink"/>
+            <w:rStyle w:val="a3"/>
           </w:rPr>
           <w:t>https://www.flaticon.com/authors/freepik</w:t>
         </w:r>
@@ -664,7 +664,7 @@
       <w:hyperlink r:id="rId22" w:history="1">
         <w:r>
           <w:rPr>
-            <w:rStyle w:val="Hyperlink"/>
+            <w:rStyle w:val="a3"/>
           </w:rPr>
           <w:t>https://www.flaticon.com/</w:t>
         </w:r>
@@ -672,7 +672,7 @@
     </w:p>
     <w:p>
       <w:pPr>
-        <w:pStyle w:val="ListParagraph"/>
+        <w:pStyle w:val="a4"/>
         <w:numPr>
           <w:ilvl w:val="0"/>
           <w:numId w:val="2"/>
@@ -696,7 +696,7 @@
       <w:hyperlink r:id="rId23" w:history="1">
         <w:r>
           <w:rPr>
-            <w:rStyle w:val="Hyperlink"/>
+            <w:rStyle w:val="a3"/>
           </w:rPr>
           <w:t>https://www.flaticon.com/authors/freepik</w:t>
         </w:r>
@@ -711,7 +711,7 @@
       <w:hyperlink r:id="rId24" w:history="1">
         <w:r>
           <w:rPr>
-            <w:rStyle w:val="Hyperlink"/>
+            <w:rStyle w:val="a3"/>
           </w:rPr>
           <w:t>https://www.flaticon.com/</w:t>
         </w:r>
@@ -719,7 +719,7 @@
     </w:p>
     <w:p>
       <w:pPr>
-        <w:pStyle w:val="ListParagraph"/>
+        <w:pStyle w:val="a4"/>
         <w:numPr>
           <w:ilvl w:val="0"/>
           <w:numId w:val="2"/>
@@ -753,7 +753,7 @@
       <w:hyperlink r:id="rId25" w:history="1">
         <w:r>
           <w:rPr>
-            <w:rStyle w:val="Hyperlink"/>
+            <w:rStyle w:val="a3"/>
           </w:rPr>
           <w:t>https://www.flaticon.com/authors/freepik</w:t>
         </w:r>
@@ -768,7 +768,7 @@
       <w:hyperlink r:id="rId26" w:history="1">
         <w:r>
           <w:rPr>
-            <w:rStyle w:val="Hyperlink"/>
+            <w:rStyle w:val="a3"/>
           </w:rPr>
           <w:t>https://www.flaticon.com/</w:t>
         </w:r>
@@ -809,7 +809,7 @@
       <w:hyperlink r:id="rId27" w:history="1">
         <w:r>
           <w:rPr>
-            <w:rStyle w:val="Hyperlink"/>
+            <w:rStyle w:val="a3"/>
             <w:rFonts w:ascii="Calibri" w:eastAsia="Calibri" w:hAnsi="Calibri" w:cs="Calibri"/>
           </w:rPr>
           <w:t>wallpaperset.com</w:t>
@@ -833,33 +833,532 @@
         </w:rPr>
         <w:t xml:space="preserve"> section</w:t>
       </w:r>
+    </w:p>
+    <w:p>
+      <w:pPr>
+        <w:spacing w:after="0" w:line="240" w:lineRule="auto"/>
+        <w:jc w:val="both"/>
+        <w:rPr>
+          <w:rFonts w:ascii="Calibri" w:eastAsia="Calibri" w:hAnsi="Calibri" w:cs="Calibri"/>
+        </w:rPr>
+      </w:pPr>
+    </w:p>
+    <w:p>
+      <w:pPr>
+        <w:spacing w:after="0" w:line="240" w:lineRule="auto"/>
+        <w:jc w:val="both"/>
+        <w:rPr>
+          <w:rFonts w:ascii="Calibri" w:eastAsia="Calibri" w:hAnsi="Calibri" w:cs="Calibri"/>
+        </w:rPr>
+      </w:pPr>
+    </w:p>
+    <w:p>
+      <w:pPr>
+        <w:spacing w:after="0" w:line="240" w:lineRule="auto"/>
+        <w:jc w:val="both"/>
+        <w:rPr>
+          <w:rFonts w:ascii="Calibri" w:eastAsia="Calibri" w:hAnsi="Calibri" w:cs="Calibri"/>
+        </w:rPr>
+      </w:pPr>
+    </w:p>
+    <w:p>
+      <w:pPr>
+        <w:spacing w:after="0" w:line="240" w:lineRule="auto"/>
+        <w:jc w:val="both"/>
+        <w:rPr>
+          <w:rFonts w:ascii="Calibri" w:eastAsia="Calibri" w:hAnsi="Calibri" w:cs="Calibri"/>
+        </w:rPr>
+      </w:pPr>
+      <w:r>
+        <w:rPr>
+          <w:rFonts w:ascii="Calibri" w:eastAsia="Calibri" w:hAnsi="Calibri" w:cs="Calibri"/>
+        </w:rPr>
+        <w:lastRenderedPageBreak/>
+        <w:t>Background Music:</w:t>
+      </w:r>
+    </w:p>
+    <w:p>
+      <w:pPr>
+        <w:pStyle w:val="a4"/>
+        <w:numPr>
+          <w:ilvl w:val="2"/>
+          <w:numId w:val="4"/>
+        </w:numPr>
+        <w:spacing w:after="0" w:line="240" w:lineRule="auto"/>
+        <w:rPr>
+          <w:rFonts w:ascii="Calibri" w:eastAsia="Calibri" w:hAnsi="Calibri" w:cs="Calibri"/>
+        </w:rPr>
+      </w:pPr>
+      <w:r>
+        <w:rPr>
+          <w:rFonts w:ascii="Calibri" w:eastAsia="Calibri" w:hAnsi="Calibri" w:cs="Calibri"/>
+        </w:rPr>
+        <w:t xml:space="preserve">Eric Skiff - 10 </w:t>
+      </w:r>
+      <w:proofErr w:type="spellStart"/>
+      <w:r>
+        <w:rPr>
+          <w:rFonts w:ascii="Calibri" w:eastAsia="Calibri" w:hAnsi="Calibri" w:cs="Calibri"/>
+        </w:rPr>
+        <w:t>Arpanauts</w:t>
+      </w:r>
+      <w:proofErr w:type="spellEnd"/>
+      <w:r>
+        <w:rPr>
+          <w:rFonts w:ascii="Calibri" w:eastAsia="Calibri" w:hAnsi="Calibri" w:cs="Calibri"/>
+        </w:rPr>
+        <w:t xml:space="preserve"> - Resistor Anthems </w:t>
+      </w:r>
+      <w:r>
+        <w:rPr>
+          <w:rFonts w:ascii="Calibri" w:eastAsia="Calibri" w:hAnsi="Calibri" w:cs="Calibri"/>
+        </w:rPr>
+        <w:t>–</w:t>
+      </w:r>
+      <w:r>
+        <w:rPr>
+          <w:rFonts w:ascii="Calibri" w:eastAsia="Calibri" w:hAnsi="Calibri" w:cs="Calibri"/>
+        </w:rPr>
+        <w:t xml:space="preserve"> </w:t>
+      </w:r>
+      <w:r>
+        <w:rPr>
+          <w:rFonts w:ascii="Calibri" w:eastAsia="Calibri" w:hAnsi="Calibri" w:cs="Calibri"/>
+        </w:rPr>
+        <w:t>[</w:t>
+      </w:r>
+      <w:r>
+        <w:rPr>
+          <w:rFonts w:ascii="Calibri" w:eastAsia="Calibri" w:hAnsi="Calibri" w:cs="Calibri"/>
+        </w:rPr>
+        <w:t xml:space="preserve">Available at </w:t>
+      </w:r>
+      <w:hyperlink r:id="rId28" w:history="1">
+        <w:r>
+          <w:rPr>
+            <w:rStyle w:val="a3"/>
+            <w:rFonts w:ascii="Calibri" w:eastAsia="Calibri" w:hAnsi="Calibri" w:cs="Calibri"/>
+          </w:rPr>
+          <w:t>http://EricSkiff.com/music</w:t>
+        </w:r>
+      </w:hyperlink>
+      <w:r>
+        <w:rPr>
+          <w:rFonts w:ascii="Calibri" w:eastAsia="Calibri" w:hAnsi="Calibri" w:cs="Calibri"/>
+        </w:rPr>
+        <w:t>]</w:t>
+      </w:r>
+    </w:p>
+    <w:p>
+      <w:pPr>
+        <w:pStyle w:val="a4"/>
+        <w:numPr>
+          <w:ilvl w:val="2"/>
+          <w:numId w:val="4"/>
+        </w:numPr>
+        <w:spacing w:after="0" w:line="240" w:lineRule="auto"/>
+        <w:rPr>
+          <w:rFonts w:ascii="Calibri" w:eastAsia="Calibri" w:hAnsi="Calibri" w:cs="Calibri"/>
+        </w:rPr>
+      </w:pPr>
+      <w:r>
+        <w:rPr>
+          <w:rFonts w:ascii="Calibri" w:eastAsia="Calibri" w:hAnsi="Calibri" w:cs="Calibri"/>
+        </w:rPr>
+        <w:t xml:space="preserve">Eric Skiff - 01 A Night </w:t>
+      </w:r>
+      <w:proofErr w:type="gramStart"/>
+      <w:r>
+        <w:rPr>
+          <w:rFonts w:ascii="Calibri" w:eastAsia="Calibri" w:hAnsi="Calibri" w:cs="Calibri"/>
+        </w:rPr>
+        <w:t>Of</w:t>
+      </w:r>
+      <w:proofErr w:type="gramEnd"/>
+      <w:r>
+        <w:rPr>
+          <w:rFonts w:ascii="Calibri" w:eastAsia="Calibri" w:hAnsi="Calibri" w:cs="Calibri"/>
+        </w:rPr>
+        <w:t xml:space="preserve"> Dizzy Spells- Resistor Anthems – [Available at</w:t>
+      </w:r>
+      <w:r>
+        <w:rPr>
+          <w:rFonts w:ascii="Calibri" w:eastAsia="Calibri" w:hAnsi="Calibri" w:cs="Calibri"/>
+        </w:rPr>
+        <w:t xml:space="preserve"> </w:t>
+      </w:r>
+      <w:hyperlink r:id="rId29" w:history="1">
+        <w:r>
+          <w:rPr>
+            <w:rStyle w:val="a3"/>
+            <w:rFonts w:ascii="Calibri" w:eastAsia="Calibri" w:hAnsi="Calibri" w:cs="Calibri"/>
+          </w:rPr>
+          <w:t>http://EricSkiff.com/music</w:t>
+        </w:r>
+      </w:hyperlink>
+      <w:r>
+        <w:rPr>
+          <w:rFonts w:ascii="Calibri" w:eastAsia="Calibri" w:hAnsi="Calibri" w:cs="Calibri"/>
+        </w:rPr>
+        <w:t>]</w:t>
+      </w:r>
+    </w:p>
+    <w:p>
+      <w:pPr>
+        <w:pStyle w:val="a4"/>
+        <w:numPr>
+          <w:ilvl w:val="2"/>
+          <w:numId w:val="4"/>
+        </w:numPr>
+        <w:spacing w:after="0" w:line="240" w:lineRule="auto"/>
+        <w:rPr>
+          <w:rFonts w:ascii="Calibri" w:eastAsia="Calibri" w:hAnsi="Calibri" w:cs="Calibri"/>
+        </w:rPr>
+      </w:pPr>
+      <w:r>
+        <w:rPr>
+          <w:rFonts w:ascii="Calibri" w:eastAsia="Calibri" w:hAnsi="Calibri" w:cs="Calibri"/>
+        </w:rPr>
+        <w:t xml:space="preserve">Eric Skiff - 03 </w:t>
+      </w:r>
+      <w:proofErr w:type="spellStart"/>
+      <w:r>
+        <w:rPr>
+          <w:rFonts w:ascii="Calibri" w:eastAsia="Calibri" w:hAnsi="Calibri" w:cs="Calibri"/>
+        </w:rPr>
+        <w:t>Chibi</w:t>
+      </w:r>
+      <w:proofErr w:type="spellEnd"/>
+      <w:r>
+        <w:rPr>
+          <w:rFonts w:ascii="Calibri" w:eastAsia="Calibri" w:hAnsi="Calibri" w:cs="Calibri"/>
+        </w:rPr>
+        <w:t xml:space="preserve"> Ninja- Resistor Anthems – [Available at </w:t>
+      </w:r>
+      <w:hyperlink r:id="rId30" w:history="1">
+        <w:r>
+          <w:rPr>
+            <w:rStyle w:val="a3"/>
+            <w:rFonts w:ascii="Calibri" w:eastAsia="Calibri" w:hAnsi="Calibri" w:cs="Calibri"/>
+          </w:rPr>
+          <w:t>http://EricSkiff.com/music</w:t>
+        </w:r>
+      </w:hyperlink>
+      <w:r>
+        <w:rPr>
+          <w:rFonts w:ascii="Calibri" w:eastAsia="Calibri" w:hAnsi="Calibri" w:cs="Calibri"/>
+        </w:rPr>
+        <w:t>]</w:t>
+      </w:r>
+    </w:p>
+    <w:p>
+      <w:pPr>
+        <w:spacing w:after="0" w:line="240" w:lineRule="auto"/>
+        <w:rPr>
+          <w:rFonts w:ascii="Calibri" w:eastAsia="Calibri" w:hAnsi="Calibri" w:cs="Calibri"/>
+        </w:rPr>
+      </w:pPr>
+      <w:r>
+        <w:rPr>
+          <w:rFonts w:ascii="Calibri" w:eastAsia="Calibri" w:hAnsi="Calibri" w:cs="Calibri" w:hint="eastAsia"/>
+        </w:rPr>
+        <w:t>S</w:t>
+      </w:r>
+      <w:r>
+        <w:rPr>
+          <w:rFonts w:ascii="Calibri" w:eastAsia="Calibri" w:hAnsi="Calibri" w:cs="Calibri"/>
+        </w:rPr>
+        <w:t>ound effect:</w:t>
+      </w:r>
+    </w:p>
+    <w:p>
+      <w:pPr>
+        <w:pStyle w:val="a4"/>
+        <w:numPr>
+          <w:ilvl w:val="2"/>
+          <w:numId w:val="6"/>
+        </w:numPr>
+        <w:spacing w:after="0" w:line="240" w:lineRule="auto"/>
+        <w:rPr>
+          <w:rFonts w:ascii="Calibri" w:eastAsia="Calibri" w:hAnsi="Calibri" w:cs="Calibri"/>
+        </w:rPr>
+      </w:pPr>
+      <w:r>
+        <w:rPr>
+          <w:rFonts w:ascii="Calibri" w:eastAsia="Calibri" w:hAnsi="Calibri" w:cs="Calibri"/>
+        </w:rPr>
+        <w:t xml:space="preserve">Pop.wav reference from [ </w:t>
+      </w:r>
+      <w:hyperlink r:id="rId31" w:history="1">
+        <w:r>
+          <w:rPr>
+            <w:rStyle w:val="a3"/>
+            <w:rFonts w:ascii="Calibri" w:eastAsia="Calibri" w:hAnsi="Calibri" w:cs="Calibri"/>
+          </w:rPr>
+          <w:t>https://www.youtube.com/audiolibrary/soundeffects</w:t>
+        </w:r>
+      </w:hyperlink>
+      <w:r>
+        <w:rPr>
+          <w:rFonts w:ascii="Calibri" w:eastAsia="Calibri" w:hAnsi="Calibri" w:cs="Calibri"/>
+        </w:rPr>
+        <w:t xml:space="preserve"> ]</w:t>
+      </w:r>
+    </w:p>
+    <w:p>
+      <w:pPr>
+        <w:pStyle w:val="a4"/>
+        <w:numPr>
+          <w:ilvl w:val="2"/>
+          <w:numId w:val="6"/>
+        </w:numPr>
+        <w:spacing w:after="0" w:line="240" w:lineRule="auto"/>
+        <w:rPr>
+          <w:rFonts w:ascii="Calibri" w:eastAsia="Calibri" w:hAnsi="Calibri" w:cs="Calibri"/>
+        </w:rPr>
+      </w:pPr>
+      <w:r>
+        <w:rPr>
+          <w:rFonts w:ascii="Calibri" w:eastAsia="Calibri" w:hAnsi="Calibri" w:cs="Calibri"/>
+        </w:rPr>
+        <w:t>eat</w:t>
+      </w:r>
+      <w:r>
+        <w:rPr>
+          <w:rFonts w:ascii="Calibri" w:eastAsia="Calibri" w:hAnsi="Calibri" w:cs="Calibri"/>
+        </w:rPr>
+        <w:t xml:space="preserve">.wav reference from [ </w:t>
+      </w:r>
+      <w:hyperlink r:id="rId32" w:history="1">
+        <w:r>
+          <w:rPr>
+            <w:rStyle w:val="a3"/>
+            <w:rFonts w:ascii="Calibri" w:eastAsia="Calibri" w:hAnsi="Calibri" w:cs="Calibri"/>
+          </w:rPr>
+          <w:t>https://www.youtube.com/audiolibrary/soundeffects</w:t>
+        </w:r>
+      </w:hyperlink>
+      <w:r>
+        <w:rPr>
+          <w:rFonts w:ascii="Calibri" w:eastAsia="Calibri" w:hAnsi="Calibri" w:cs="Calibri"/>
+        </w:rPr>
+        <w:t xml:space="preserve"> ]</w:t>
+      </w:r>
+    </w:p>
+    <w:p>
+      <w:pPr>
+        <w:pStyle w:val="a4"/>
+        <w:numPr>
+          <w:ilvl w:val="2"/>
+          <w:numId w:val="6"/>
+        </w:numPr>
+        <w:spacing w:after="0" w:line="240" w:lineRule="auto"/>
+        <w:rPr>
+          <w:rFonts w:ascii="Calibri" w:eastAsia="Calibri" w:hAnsi="Calibri" w:cs="Calibri"/>
+        </w:rPr>
+      </w:pPr>
+      <w:r>
+        <w:rPr>
+          <w:rFonts w:ascii="Calibri" w:eastAsia="Calibri" w:hAnsi="Calibri" w:cs="Calibri"/>
+        </w:rPr>
+        <w:t>ding</w:t>
+      </w:r>
+      <w:r>
+        <w:rPr>
+          <w:rFonts w:ascii="Calibri" w:eastAsia="Calibri" w:hAnsi="Calibri" w:cs="Calibri"/>
+        </w:rPr>
+        <w:t xml:space="preserve">.wav reference from [ </w:t>
+      </w:r>
+      <w:hyperlink r:id="rId33" w:history="1">
+        <w:r>
+          <w:rPr>
+            <w:rStyle w:val="a3"/>
+            <w:rFonts w:ascii="Calibri" w:eastAsia="Calibri" w:hAnsi="Calibri" w:cs="Calibri"/>
+          </w:rPr>
+          <w:t>https://www.youtube.com/audiolibrary/soundeffects</w:t>
+        </w:r>
+      </w:hyperlink>
+      <w:r>
+        <w:rPr>
+          <w:rFonts w:ascii="Calibri" w:eastAsia="Calibri" w:hAnsi="Calibri" w:cs="Calibri"/>
+        </w:rPr>
+        <w:t xml:space="preserve"> ]</w:t>
+      </w:r>
+    </w:p>
+    <w:p>
+      <w:pPr>
+        <w:pStyle w:val="a4"/>
+        <w:numPr>
+          <w:ilvl w:val="2"/>
+          <w:numId w:val="6"/>
+        </w:numPr>
+        <w:spacing w:after="0" w:line="240" w:lineRule="auto"/>
+        <w:rPr>
+          <w:rFonts w:ascii="Calibri" w:eastAsia="Calibri" w:hAnsi="Calibri" w:cs="Calibri"/>
+        </w:rPr>
+      </w:pPr>
+      <w:r>
+        <w:rPr>
+          <w:rFonts w:ascii="Calibri" w:eastAsia="Calibri" w:hAnsi="Calibri" w:cs="Calibri"/>
+        </w:rPr>
+        <w:t>da</w:t>
+      </w:r>
+      <w:r>
+        <w:rPr>
+          <w:rFonts w:ascii="Calibri" w:eastAsia="Calibri" w:hAnsi="Calibri" w:cs="Calibri"/>
+        </w:rPr>
+        <w:t xml:space="preserve">.wav reference from [ </w:t>
+      </w:r>
+      <w:hyperlink r:id="rId34" w:history="1">
+        <w:r>
+          <w:rPr>
+            <w:rStyle w:val="a3"/>
+            <w:rFonts w:ascii="Calibri" w:eastAsia="Calibri" w:hAnsi="Calibri" w:cs="Calibri"/>
+          </w:rPr>
+          <w:t>https://www.youtube.com/audiolibrary/soundeffects</w:t>
+        </w:r>
+      </w:hyperlink>
+      <w:r>
+        <w:rPr>
+          <w:rFonts w:ascii="Calibri" w:eastAsia="Calibri" w:hAnsi="Calibri" w:cs="Calibri"/>
+        </w:rPr>
+        <w:t xml:space="preserve"> ]</w:t>
+      </w:r>
+    </w:p>
+    <w:p>
+      <w:pPr>
+        <w:pStyle w:val="a4"/>
+        <w:numPr>
+          <w:ilvl w:val="2"/>
+          <w:numId w:val="6"/>
+        </w:numPr>
+        <w:spacing w:after="0" w:line="240" w:lineRule="auto"/>
+        <w:rPr>
+          <w:rFonts w:ascii="Calibri" w:eastAsia="Calibri" w:hAnsi="Calibri" w:cs="Calibri"/>
+        </w:rPr>
+      </w:pPr>
+      <w:r>
+        <w:rPr>
+          <w:rFonts w:ascii="Calibri" w:eastAsia="Calibri" w:hAnsi="Calibri" w:cs="Calibri"/>
+        </w:rPr>
+        <w:t>end</w:t>
+      </w:r>
+      <w:r>
+        <w:rPr>
+          <w:rFonts w:ascii="Calibri" w:eastAsia="Calibri" w:hAnsi="Calibri" w:cs="Calibri"/>
+        </w:rPr>
+        <w:t xml:space="preserve">.wav reference from [ </w:t>
+      </w:r>
+      <w:hyperlink r:id="rId35" w:history="1">
+        <w:r>
+          <w:rPr>
+            <w:rStyle w:val="a3"/>
+            <w:rFonts w:ascii="Calibri" w:eastAsia="Calibri" w:hAnsi="Calibri" w:cs="Calibri"/>
+          </w:rPr>
+          <w:t>https://www.youtube.com/audiolibrary/soundeffects</w:t>
+        </w:r>
+      </w:hyperlink>
+      <w:r>
+        <w:rPr>
+          <w:rFonts w:ascii="Calibri" w:eastAsia="Calibri" w:hAnsi="Calibri" w:cs="Calibri"/>
+        </w:rPr>
+        <w:t xml:space="preserve"> ]</w:t>
+      </w:r>
+    </w:p>
+    <w:p>
+      <w:pPr>
+        <w:pStyle w:val="a4"/>
+        <w:numPr>
+          <w:ilvl w:val="2"/>
+          <w:numId w:val="6"/>
+        </w:numPr>
+        <w:spacing w:after="0" w:line="240" w:lineRule="auto"/>
+        <w:rPr>
+          <w:rFonts w:ascii="Calibri" w:eastAsia="Calibri" w:hAnsi="Calibri" w:cs="Calibri"/>
+        </w:rPr>
+      </w:pPr>
+      <w:r>
+        <w:rPr>
+          <w:rFonts w:ascii="Calibri" w:eastAsia="Calibri" w:hAnsi="Calibri" w:cs="Calibri"/>
+        </w:rPr>
+        <w:t>win</w:t>
+      </w:r>
+      <w:r>
+        <w:rPr>
+          <w:rFonts w:ascii="Calibri" w:eastAsia="Calibri" w:hAnsi="Calibri" w:cs="Calibri"/>
+        </w:rPr>
+        <w:t xml:space="preserve">.wav reference from [ </w:t>
+      </w:r>
+      <w:hyperlink r:id="rId36" w:history="1">
+        <w:r>
+          <w:rPr>
+            <w:rStyle w:val="a3"/>
+            <w:rFonts w:ascii="Calibri" w:eastAsia="Calibri" w:hAnsi="Calibri" w:cs="Calibri"/>
+          </w:rPr>
+          <w:t>https://www.youtube.com/audiolibrary/soundeffects</w:t>
+        </w:r>
+      </w:hyperlink>
+      <w:r>
+        <w:rPr>
+          <w:rFonts w:ascii="Calibri" w:eastAsia="Calibri" w:hAnsi="Calibri" w:cs="Calibri"/>
+        </w:rPr>
+        <w:t xml:space="preserve"> ]</w:t>
+      </w:r>
+    </w:p>
+    <w:p>
+      <w:pPr>
+        <w:pStyle w:val="a4"/>
+        <w:spacing w:after="0" w:line="240" w:lineRule="auto"/>
+        <w:ind w:left="780"/>
+        <w:rPr>
+          <w:rFonts w:ascii="Calibri" w:eastAsia="Calibri" w:hAnsi="Calibri" w:cs="Calibri" w:hint="eastAsia"/>
+        </w:rPr>
+      </w:pPr>
+    </w:p>
+    <w:p>
+      <w:pPr>
+        <w:spacing w:after="0" w:line="240" w:lineRule="auto"/>
+        <w:rPr>
+          <w:rFonts w:ascii="Calibri" w:eastAsia="Calibri" w:hAnsi="Calibri" w:cs="Calibri"/>
+        </w:rPr>
+      </w:pPr>
+      <w:r>
+        <w:rPr>
+          <w:rFonts w:ascii="Calibri" w:eastAsia="Calibri" w:hAnsi="Calibri" w:cs="Calibri"/>
+        </w:rPr>
+        <w:t>All sound effects are edited by online M</w:t>
+      </w:r>
+      <w:r>
+        <w:rPr>
+          <w:rFonts w:ascii="Calibri" w:eastAsia="Calibri" w:hAnsi="Calibri" w:cs="Calibri"/>
+        </w:rPr>
+        <w:t xml:space="preserve">P3 cutter from </w:t>
+      </w:r>
+      <w:hyperlink r:id="rId37" w:history="1">
+        <w:r>
+          <w:rPr>
+            <w:rStyle w:val="a3"/>
+            <w:rFonts w:ascii="Calibri" w:eastAsia="Calibri" w:hAnsi="Calibri" w:cs="Calibri"/>
+          </w:rPr>
+          <w:t>https://mp3cut.net</w:t>
+        </w:r>
+      </w:hyperlink>
+    </w:p>
+    <w:p>
+      <w:pPr>
+        <w:spacing w:after="0" w:line="240" w:lineRule="auto"/>
+        <w:rPr>
+          <w:rFonts w:ascii="Calibri" w:eastAsia="Calibri" w:hAnsi="Calibri" w:cs="Calibri" w:hint="eastAsia"/>
+        </w:rPr>
+      </w:pPr>
       <w:bookmarkStart w:id="0" w:name="_GoBack"/>
       <w:bookmarkEnd w:id="0"/>
     </w:p>
     <w:p>
       <w:pPr>
         <w:spacing w:after="0" w:line="240" w:lineRule="auto"/>
-        <w:jc w:val="both"/>
-        <w:rPr>
-          <w:rFonts w:ascii="Calibri" w:eastAsia="Calibri" w:hAnsi="Calibri" w:cs="Calibri"/>
-        </w:rPr>
-      </w:pPr>
-    </w:p>
-    <w:p>
-      <w:pPr>
-        <w:spacing w:after="0" w:line="240" w:lineRule="auto"/>
-        <w:jc w:val="both"/>
-        <w:rPr>
-          <w:rFonts w:ascii="Calibri" w:eastAsia="Calibri" w:hAnsi="Calibri" w:cs="Calibri"/>
-        </w:rPr>
-      </w:pPr>
-    </w:p>
-    <w:p>
-      <w:pPr>
-        <w:spacing w:after="0" w:line="240" w:lineRule="auto"/>
-        <w:jc w:val="both"/>
-        <w:rPr>
-          <w:rFonts w:ascii="Calibri" w:eastAsia="Calibri" w:hAnsi="Calibri" w:cs="Calibri"/>
+        <w:rPr>
+          <w:rFonts w:ascii="Calibri" w:eastAsia="Calibri" w:hAnsi="Calibri" w:cs="Calibri" w:hint="eastAsia"/>
         </w:rPr>
       </w:pPr>
     </w:p>
@@ -926,6 +1425,232 @@
 <file path=word/numbering.xml><?xml version="1.0" encoding="utf-8"?>
 <w:numbering xmlns:wpc="http://schemas.microsoft.com/office/word/2010/wordprocessingCanvas" xmlns:cx="http://schemas.microsoft.com/office/drawing/2014/chartex" xmlns:cx1="http://schemas.microsoft.com/office/drawing/2015/9/8/chartex" xmlns:cx2="http://schemas.microsoft.com/office/drawing/2015/10/21/chartex" xmlns:cx3="http://schemas.microsoft.com/office/drawing/2016/5/9/chartex" xmlns:cx4="http://schemas.microsoft.com/office/drawing/2016/5/10/chartex" xmlns:cx5="http://schemas.microsoft.com/office/drawing/2016/5/11/chartex" xmlns:cx6="http://schemas.microsoft.com/office/drawing/2016/5/12/chartex" xmlns:cx7="http://schemas.microsoft.com/office/drawing/2016/5/13/chartex" xmlns:cx8="http://schemas.microsoft.com/office/drawing/2016/5/14/chartex" xmlns:mc="http://schemas.openxmlformats.org/markup-compatibility/2006" xmlns:aink="http://schemas.microsoft.com/office/drawing/2016/ink" xmlns:am3d="http://schemas.microsoft.com/office/drawing/2017/model3d" xmlns:o="urn:schemas-microsoft-com:office:office" xmlns:r="http://schemas.openxmlformats.org/officeDocument/2006/relationships" xmlns:m="http://schemas.openxmlformats.org/officeDocument/2006/math" xmlns:v="urn:schemas-microsoft-com:vml" xmlns:wp14="http://schemas.microsoft.com/office/word/2010/wordprocessingDrawing" xmlns:wp="http://schemas.openxmlformats.org/drawingml/2006/wordprocessingDrawing" xmlns:w10="urn:schemas-microsoft-com:office:word" xmlns:w="http://schemas.openxmlformats.org/wordprocessingml/2006/main" xmlns:w14="http://schemas.microsoft.com/office/word/2010/wordml" xmlns:w15="http://schemas.microsoft.com/office/word/2012/wordml" xmlns:w16cid="http://schemas.microsoft.com/office/word/2016/wordml/cid" xmlns:w16se="http://schemas.microsoft.com/office/word/2015/wordml/symex" xmlns:wpg="http://schemas.microsoft.com/office/word/2010/wordprocessingGroup" xmlns:wpi="http://schemas.microsoft.com/office/word/2010/wordprocessingInk" xmlns:wne="http://schemas.microsoft.com/office/word/2006/wordml" xmlns:wps="http://schemas.microsoft.com/office/word/2010/wordprocessingShape" mc:Ignorable="w14 w15 w16se w16cid wp14">
   <w:abstractNum w:abstractNumId="0" w15:restartNumberingAfterBreak="0">
+    <w:nsid w:val="35CF7B72"/>
+    <w:multiLevelType w:val="hybridMultilevel"/>
+    <w:tmpl w:val="0DA24E54"/>
+    <w:lvl w:ilvl="0" w:tplc="04090001">
+      <w:start w:val="1"/>
+      <w:numFmt w:val="bullet"/>
+      <w:lvlText w:val=""/>
+      <w:lvlJc w:val="left"/>
+      <w:pPr>
+        <w:ind w:left="420" w:hanging="420"/>
+      </w:pPr>
+      <w:rPr>
+        <w:rFonts w:ascii="Symbol" w:hAnsi="Symbol" w:hint="default"/>
+      </w:rPr>
+    </w:lvl>
+    <w:lvl w:ilvl="1" w:tplc="04090003" w:tentative="1">
+      <w:start w:val="1"/>
+      <w:numFmt w:val="bullet"/>
+      <w:lvlText w:val=""/>
+      <w:lvlJc w:val="left"/>
+      <w:pPr>
+        <w:ind w:left="840" w:hanging="420"/>
+      </w:pPr>
+      <w:rPr>
+        <w:rFonts w:ascii="Wingdings" w:hAnsi="Wingdings" w:hint="default"/>
+      </w:rPr>
+    </w:lvl>
+    <w:lvl w:ilvl="2" w:tplc="04090001">
+      <w:start w:val="1"/>
+      <w:numFmt w:val="bullet"/>
+      <w:lvlText w:val=""/>
+      <w:lvlJc w:val="left"/>
+      <w:pPr>
+        <w:ind w:left="780" w:hanging="420"/>
+      </w:pPr>
+      <w:rPr>
+        <w:rFonts w:ascii="Symbol" w:hAnsi="Symbol" w:hint="default"/>
+      </w:rPr>
+    </w:lvl>
+    <w:lvl w:ilvl="3" w:tplc="04090001" w:tentative="1">
+      <w:start w:val="1"/>
+      <w:numFmt w:val="bullet"/>
+      <w:lvlText w:val=""/>
+      <w:lvlJc w:val="left"/>
+      <w:pPr>
+        <w:ind w:left="1680" w:hanging="420"/>
+      </w:pPr>
+      <w:rPr>
+        <w:rFonts w:ascii="Wingdings" w:hAnsi="Wingdings" w:hint="default"/>
+      </w:rPr>
+    </w:lvl>
+    <w:lvl w:ilvl="4" w:tplc="04090003" w:tentative="1">
+      <w:start w:val="1"/>
+      <w:numFmt w:val="bullet"/>
+      <w:lvlText w:val=""/>
+      <w:lvlJc w:val="left"/>
+      <w:pPr>
+        <w:ind w:left="2100" w:hanging="420"/>
+      </w:pPr>
+      <w:rPr>
+        <w:rFonts w:ascii="Wingdings" w:hAnsi="Wingdings" w:hint="default"/>
+      </w:rPr>
+    </w:lvl>
+    <w:lvl w:ilvl="5" w:tplc="04090005" w:tentative="1">
+      <w:start w:val="1"/>
+      <w:numFmt w:val="bullet"/>
+      <w:lvlText w:val=""/>
+      <w:lvlJc w:val="left"/>
+      <w:pPr>
+        <w:ind w:left="2520" w:hanging="420"/>
+      </w:pPr>
+      <w:rPr>
+        <w:rFonts w:ascii="Wingdings" w:hAnsi="Wingdings" w:hint="default"/>
+      </w:rPr>
+    </w:lvl>
+    <w:lvl w:ilvl="6" w:tplc="04090001" w:tentative="1">
+      <w:start w:val="1"/>
+      <w:numFmt w:val="bullet"/>
+      <w:lvlText w:val=""/>
+      <w:lvlJc w:val="left"/>
+      <w:pPr>
+        <w:ind w:left="2940" w:hanging="420"/>
+      </w:pPr>
+      <w:rPr>
+        <w:rFonts w:ascii="Wingdings" w:hAnsi="Wingdings" w:hint="default"/>
+      </w:rPr>
+    </w:lvl>
+    <w:lvl w:ilvl="7" w:tplc="04090003" w:tentative="1">
+      <w:start w:val="1"/>
+      <w:numFmt w:val="bullet"/>
+      <w:lvlText w:val=""/>
+      <w:lvlJc w:val="left"/>
+      <w:pPr>
+        <w:ind w:left="3360" w:hanging="420"/>
+      </w:pPr>
+      <w:rPr>
+        <w:rFonts w:ascii="Wingdings" w:hAnsi="Wingdings" w:hint="default"/>
+      </w:rPr>
+    </w:lvl>
+    <w:lvl w:ilvl="8" w:tplc="04090005" w:tentative="1">
+      <w:start w:val="1"/>
+      <w:numFmt w:val="bullet"/>
+      <w:lvlText w:val=""/>
+      <w:lvlJc w:val="left"/>
+      <w:pPr>
+        <w:ind w:left="3780" w:hanging="420"/>
+      </w:pPr>
+      <w:rPr>
+        <w:rFonts w:ascii="Wingdings" w:hAnsi="Wingdings" w:hint="default"/>
+      </w:rPr>
+    </w:lvl>
+  </w:abstractNum>
+  <w:abstractNum w:abstractNumId="1" w15:restartNumberingAfterBreak="0">
+    <w:nsid w:val="406C1E61"/>
+    <w:multiLevelType w:val="hybridMultilevel"/>
+    <w:tmpl w:val="46489C44"/>
+    <w:lvl w:ilvl="0" w:tplc="04090001">
+      <w:start w:val="1"/>
+      <w:numFmt w:val="bullet"/>
+      <w:lvlText w:val=""/>
+      <w:lvlJc w:val="left"/>
+      <w:pPr>
+        <w:ind w:left="420" w:hanging="420"/>
+      </w:pPr>
+      <w:rPr>
+        <w:rFonts w:ascii="Wingdings" w:hAnsi="Wingdings" w:hint="default"/>
+      </w:rPr>
+    </w:lvl>
+    <w:lvl w:ilvl="1" w:tplc="04090003" w:tentative="1">
+      <w:start w:val="1"/>
+      <w:numFmt w:val="bullet"/>
+      <w:lvlText w:val=""/>
+      <w:lvlJc w:val="left"/>
+      <w:pPr>
+        <w:ind w:left="840" w:hanging="420"/>
+      </w:pPr>
+      <w:rPr>
+        <w:rFonts w:ascii="Wingdings" w:hAnsi="Wingdings" w:hint="default"/>
+      </w:rPr>
+    </w:lvl>
+    <w:lvl w:ilvl="2" w:tplc="04090001">
+      <w:start w:val="1"/>
+      <w:numFmt w:val="bullet"/>
+      <w:lvlText w:val=""/>
+      <w:lvlJc w:val="left"/>
+      <w:pPr>
+        <w:ind w:left="780" w:hanging="420"/>
+      </w:pPr>
+      <w:rPr>
+        <w:rFonts w:ascii="Symbol" w:hAnsi="Symbol" w:hint="default"/>
+      </w:rPr>
+    </w:lvl>
+    <w:lvl w:ilvl="3" w:tplc="04090001" w:tentative="1">
+      <w:start w:val="1"/>
+      <w:numFmt w:val="bullet"/>
+      <w:lvlText w:val=""/>
+      <w:lvlJc w:val="left"/>
+      <w:pPr>
+        <w:ind w:left="1680" w:hanging="420"/>
+      </w:pPr>
+      <w:rPr>
+        <w:rFonts w:ascii="Wingdings" w:hAnsi="Wingdings" w:hint="default"/>
+      </w:rPr>
+    </w:lvl>
+    <w:lvl w:ilvl="4" w:tplc="04090003" w:tentative="1">
+      <w:start w:val="1"/>
+      <w:numFmt w:val="bullet"/>
+      <w:lvlText w:val=""/>
+      <w:lvlJc w:val="left"/>
+      <w:pPr>
+        <w:ind w:left="2100" w:hanging="420"/>
+      </w:pPr>
+      <w:rPr>
+        <w:rFonts w:ascii="Wingdings" w:hAnsi="Wingdings" w:hint="default"/>
+      </w:rPr>
+    </w:lvl>
+    <w:lvl w:ilvl="5" w:tplc="04090005" w:tentative="1">
+      <w:start w:val="1"/>
+      <w:numFmt w:val="bullet"/>
+      <w:lvlText w:val=""/>
+      <w:lvlJc w:val="left"/>
+      <w:pPr>
+        <w:ind w:left="2520" w:hanging="420"/>
+      </w:pPr>
+      <w:rPr>
+        <w:rFonts w:ascii="Wingdings" w:hAnsi="Wingdings" w:hint="default"/>
+      </w:rPr>
+    </w:lvl>
+    <w:lvl w:ilvl="6" w:tplc="04090001" w:tentative="1">
+      <w:start w:val="1"/>
+      <w:numFmt w:val="bullet"/>
+      <w:lvlText w:val=""/>
+      <w:lvlJc w:val="left"/>
+      <w:pPr>
+        <w:ind w:left="2940" w:hanging="420"/>
+      </w:pPr>
+      <w:rPr>
+        <w:rFonts w:ascii="Wingdings" w:hAnsi="Wingdings" w:hint="default"/>
+      </w:rPr>
+    </w:lvl>
+    <w:lvl w:ilvl="7" w:tplc="04090003" w:tentative="1">
+      <w:start w:val="1"/>
+      <w:numFmt w:val="bullet"/>
+      <w:lvlText w:val=""/>
+      <w:lvlJc w:val="left"/>
+      <w:pPr>
+        <w:ind w:left="3360" w:hanging="420"/>
+      </w:pPr>
+      <w:rPr>
+        <w:rFonts w:ascii="Wingdings" w:hAnsi="Wingdings" w:hint="default"/>
+      </w:rPr>
+    </w:lvl>
+    <w:lvl w:ilvl="8" w:tplc="04090005" w:tentative="1">
+      <w:start w:val="1"/>
+      <w:numFmt w:val="bullet"/>
+      <w:lvlText w:val=""/>
+      <w:lvlJc w:val="left"/>
+      <w:pPr>
+        <w:ind w:left="3780" w:hanging="420"/>
+      </w:pPr>
+      <w:rPr>
+        <w:rFonts w:ascii="Wingdings" w:hAnsi="Wingdings" w:hint="default"/>
+      </w:rPr>
+    </w:lvl>
+  </w:abstractNum>
+  <w:abstractNum w:abstractNumId="2" w15:restartNumberingAfterBreak="0">
     <w:nsid w:val="47EF6DBE"/>
     <w:multiLevelType w:val="multilevel"/>
     <w:tmpl w:val="AEF0DFF6"/>
@@ -976,7 +1701,7 @@
       <w:lvlJc w:val="left"/>
     </w:lvl>
   </w:abstractNum>
-  <w:abstractNum w:abstractNumId="1" w15:restartNumberingAfterBreak="0">
+  <w:abstractNum w:abstractNumId="3" w15:restartNumberingAfterBreak="0">
     <w:nsid w:val="48C73392"/>
     <w:multiLevelType w:val="hybridMultilevel"/>
     <w:tmpl w:val="54E4123A"/>
@@ -1089,11 +1814,249 @@
       </w:rPr>
     </w:lvl>
   </w:abstractNum>
+  <w:abstractNum w:abstractNumId="4" w15:restartNumberingAfterBreak="0">
+    <w:nsid w:val="57CC04C8"/>
+    <w:multiLevelType w:val="hybridMultilevel"/>
+    <w:tmpl w:val="5C689A6C"/>
+    <w:lvl w:ilvl="0" w:tplc="04090001">
+      <w:start w:val="1"/>
+      <w:numFmt w:val="bullet"/>
+      <w:lvlText w:val=""/>
+      <w:lvlJc w:val="left"/>
+      <w:pPr>
+        <w:ind w:left="420" w:hanging="420"/>
+      </w:pPr>
+      <w:rPr>
+        <w:rFonts w:ascii="Wingdings" w:hAnsi="Wingdings" w:hint="default"/>
+      </w:rPr>
+    </w:lvl>
+    <w:lvl w:ilvl="1" w:tplc="04090003" w:tentative="1">
+      <w:start w:val="1"/>
+      <w:numFmt w:val="bullet"/>
+      <w:lvlText w:val=""/>
+      <w:lvlJc w:val="left"/>
+      <w:pPr>
+        <w:ind w:left="840" w:hanging="420"/>
+      </w:pPr>
+      <w:rPr>
+        <w:rFonts w:ascii="Wingdings" w:hAnsi="Wingdings" w:hint="default"/>
+      </w:rPr>
+    </w:lvl>
+    <w:lvl w:ilvl="2" w:tplc="04090005">
+      <w:start w:val="1"/>
+      <w:numFmt w:val="bullet"/>
+      <w:lvlText w:val=""/>
+      <w:lvlJc w:val="left"/>
+      <w:pPr>
+        <w:ind w:left="1260" w:hanging="420"/>
+      </w:pPr>
+      <w:rPr>
+        <w:rFonts w:ascii="Wingdings" w:hAnsi="Wingdings" w:hint="default"/>
+      </w:rPr>
+    </w:lvl>
+    <w:lvl w:ilvl="3" w:tplc="04090001" w:tentative="1">
+      <w:start w:val="1"/>
+      <w:numFmt w:val="bullet"/>
+      <w:lvlText w:val=""/>
+      <w:lvlJc w:val="left"/>
+      <w:pPr>
+        <w:ind w:left="1680" w:hanging="420"/>
+      </w:pPr>
+      <w:rPr>
+        <w:rFonts w:ascii="Wingdings" w:hAnsi="Wingdings" w:hint="default"/>
+      </w:rPr>
+    </w:lvl>
+    <w:lvl w:ilvl="4" w:tplc="04090003" w:tentative="1">
+      <w:start w:val="1"/>
+      <w:numFmt w:val="bullet"/>
+      <w:lvlText w:val=""/>
+      <w:lvlJc w:val="left"/>
+      <w:pPr>
+        <w:ind w:left="2100" w:hanging="420"/>
+      </w:pPr>
+      <w:rPr>
+        <w:rFonts w:ascii="Wingdings" w:hAnsi="Wingdings" w:hint="default"/>
+      </w:rPr>
+    </w:lvl>
+    <w:lvl w:ilvl="5" w:tplc="04090005" w:tentative="1">
+      <w:start w:val="1"/>
+      <w:numFmt w:val="bullet"/>
+      <w:lvlText w:val=""/>
+      <w:lvlJc w:val="left"/>
+      <w:pPr>
+        <w:ind w:left="2520" w:hanging="420"/>
+      </w:pPr>
+      <w:rPr>
+        <w:rFonts w:ascii="Wingdings" w:hAnsi="Wingdings" w:hint="default"/>
+      </w:rPr>
+    </w:lvl>
+    <w:lvl w:ilvl="6" w:tplc="04090001" w:tentative="1">
+      <w:start w:val="1"/>
+      <w:numFmt w:val="bullet"/>
+      <w:lvlText w:val=""/>
+      <w:lvlJc w:val="left"/>
+      <w:pPr>
+        <w:ind w:left="2940" w:hanging="420"/>
+      </w:pPr>
+      <w:rPr>
+        <w:rFonts w:ascii="Wingdings" w:hAnsi="Wingdings" w:hint="default"/>
+      </w:rPr>
+    </w:lvl>
+    <w:lvl w:ilvl="7" w:tplc="04090003" w:tentative="1">
+      <w:start w:val="1"/>
+      <w:numFmt w:val="bullet"/>
+      <w:lvlText w:val=""/>
+      <w:lvlJc w:val="left"/>
+      <w:pPr>
+        <w:ind w:left="3360" w:hanging="420"/>
+      </w:pPr>
+      <w:rPr>
+        <w:rFonts w:ascii="Wingdings" w:hAnsi="Wingdings" w:hint="default"/>
+      </w:rPr>
+    </w:lvl>
+    <w:lvl w:ilvl="8" w:tplc="04090005" w:tentative="1">
+      <w:start w:val="1"/>
+      <w:numFmt w:val="bullet"/>
+      <w:lvlText w:val=""/>
+      <w:lvlJc w:val="left"/>
+      <w:pPr>
+        <w:ind w:left="3780" w:hanging="420"/>
+      </w:pPr>
+      <w:rPr>
+        <w:rFonts w:ascii="Wingdings" w:hAnsi="Wingdings" w:hint="default"/>
+      </w:rPr>
+    </w:lvl>
+  </w:abstractNum>
+  <w:abstractNum w:abstractNumId="5" w15:restartNumberingAfterBreak="0">
+    <w:nsid w:val="736A08E0"/>
+    <w:multiLevelType w:val="hybridMultilevel"/>
+    <w:tmpl w:val="33E0960E"/>
+    <w:lvl w:ilvl="0" w:tplc="04090001">
+      <w:start w:val="1"/>
+      <w:numFmt w:val="bullet"/>
+      <w:lvlText w:val=""/>
+      <w:lvlJc w:val="left"/>
+      <w:pPr>
+        <w:ind w:left="420" w:hanging="420"/>
+      </w:pPr>
+      <w:rPr>
+        <w:rFonts w:ascii="Symbol" w:hAnsi="Symbol" w:hint="default"/>
+      </w:rPr>
+    </w:lvl>
+    <w:lvl w:ilvl="1" w:tplc="04090003" w:tentative="1">
+      <w:start w:val="1"/>
+      <w:numFmt w:val="bullet"/>
+      <w:lvlText w:val=""/>
+      <w:lvlJc w:val="left"/>
+      <w:pPr>
+        <w:ind w:left="840" w:hanging="420"/>
+      </w:pPr>
+      <w:rPr>
+        <w:rFonts w:ascii="Wingdings" w:hAnsi="Wingdings" w:hint="default"/>
+      </w:rPr>
+    </w:lvl>
+    <w:lvl w:ilvl="2" w:tplc="04090005">
+      <w:start w:val="1"/>
+      <w:numFmt w:val="bullet"/>
+      <w:lvlText w:val=""/>
+      <w:lvlJc w:val="left"/>
+      <w:pPr>
+        <w:ind w:left="1260" w:hanging="420"/>
+      </w:pPr>
+      <w:rPr>
+        <w:rFonts w:ascii="Wingdings" w:hAnsi="Wingdings" w:hint="default"/>
+      </w:rPr>
+    </w:lvl>
+    <w:lvl w:ilvl="3" w:tplc="04090001" w:tentative="1">
+      <w:start w:val="1"/>
+      <w:numFmt w:val="bullet"/>
+      <w:lvlText w:val=""/>
+      <w:lvlJc w:val="left"/>
+      <w:pPr>
+        <w:ind w:left="1680" w:hanging="420"/>
+      </w:pPr>
+      <w:rPr>
+        <w:rFonts w:ascii="Wingdings" w:hAnsi="Wingdings" w:hint="default"/>
+      </w:rPr>
+    </w:lvl>
+    <w:lvl w:ilvl="4" w:tplc="04090003" w:tentative="1">
+      <w:start w:val="1"/>
+      <w:numFmt w:val="bullet"/>
+      <w:lvlText w:val=""/>
+      <w:lvlJc w:val="left"/>
+      <w:pPr>
+        <w:ind w:left="2100" w:hanging="420"/>
+      </w:pPr>
+      <w:rPr>
+        <w:rFonts w:ascii="Wingdings" w:hAnsi="Wingdings" w:hint="default"/>
+      </w:rPr>
+    </w:lvl>
+    <w:lvl w:ilvl="5" w:tplc="04090005" w:tentative="1">
+      <w:start w:val="1"/>
+      <w:numFmt w:val="bullet"/>
+      <w:lvlText w:val=""/>
+      <w:lvlJc w:val="left"/>
+      <w:pPr>
+        <w:ind w:left="2520" w:hanging="420"/>
+      </w:pPr>
+      <w:rPr>
+        <w:rFonts w:ascii="Wingdings" w:hAnsi="Wingdings" w:hint="default"/>
+      </w:rPr>
+    </w:lvl>
+    <w:lvl w:ilvl="6" w:tplc="04090001" w:tentative="1">
+      <w:start w:val="1"/>
+      <w:numFmt w:val="bullet"/>
+      <w:lvlText w:val=""/>
+      <w:lvlJc w:val="left"/>
+      <w:pPr>
+        <w:ind w:left="2940" w:hanging="420"/>
+      </w:pPr>
+      <w:rPr>
+        <w:rFonts w:ascii="Wingdings" w:hAnsi="Wingdings" w:hint="default"/>
+      </w:rPr>
+    </w:lvl>
+    <w:lvl w:ilvl="7" w:tplc="04090003" w:tentative="1">
+      <w:start w:val="1"/>
+      <w:numFmt w:val="bullet"/>
+      <w:lvlText w:val=""/>
+      <w:lvlJc w:val="left"/>
+      <w:pPr>
+        <w:ind w:left="3360" w:hanging="420"/>
+      </w:pPr>
+      <w:rPr>
+        <w:rFonts w:ascii="Wingdings" w:hAnsi="Wingdings" w:hint="default"/>
+      </w:rPr>
+    </w:lvl>
+    <w:lvl w:ilvl="8" w:tplc="04090005" w:tentative="1">
+      <w:start w:val="1"/>
+      <w:numFmt w:val="bullet"/>
+      <w:lvlText w:val=""/>
+      <w:lvlJc w:val="left"/>
+      <w:pPr>
+        <w:ind w:left="3780" w:hanging="420"/>
+      </w:pPr>
+      <w:rPr>
+        <w:rFonts w:ascii="Wingdings" w:hAnsi="Wingdings" w:hint="default"/>
+      </w:rPr>
+    </w:lvl>
+  </w:abstractNum>
   <w:num w:numId="1">
-    <w:abstractNumId w:val="0"/>
+    <w:abstractNumId w:val="2"/>
   </w:num>
   <w:num w:numId="2">
+    <w:abstractNumId w:val="3"/>
+  </w:num>
+  <w:num w:numId="3">
+    <w:abstractNumId w:val="4"/>
+  </w:num>
+  <w:num w:numId="4">
     <w:abstractNumId w:val="1"/>
+  </w:num>
+  <w:num w:numId="5">
+    <w:abstractNumId w:val="5"/>
+  </w:num>
+  <w:num w:numId="6">
+    <w:abstractNumId w:val="0"/>
   </w:num>
 </w:numbering>
 </file>
@@ -1115,7 +2078,7 @@
       </w:pPr>
     </w:pPrDefault>
   </w:docDefaults>
-  <w:latentStyles w:defLockedState="0" w:defUIPriority="99" w:defSemiHidden="0" w:defUnhideWhenUsed="0" w:defQFormat="0" w:count="377">
+  <w:latentStyles w:defLockedState="0" w:defUIPriority="99" w:defSemiHidden="0" w:defUnhideWhenUsed="0" w:defQFormat="0" w:count="376">
     <w:lsdException w:name="Normal" w:uiPriority="0" w:qFormat="1"/>
     <w:lsdException w:name="heading 1" w:uiPriority="9" w:qFormat="1"/>
     <w:lsdException w:name="heading 2" w:semiHidden="1" w:uiPriority="9" w:unhideWhenUsed="1" w:qFormat="1"/>
@@ -1492,19 +2455,18 @@
     <w:lsdException w:name="Hashtag" w:semiHidden="1" w:unhideWhenUsed="1"/>
     <w:lsdException w:name="Unresolved Mention" w:semiHidden="1" w:unhideWhenUsed="1"/>
     <w:lsdException w:name="Smart Link" w:semiHidden="1" w:unhideWhenUsed="1"/>
-    <w:lsdException w:name="Smart Link Error" w:semiHidden="1" w:unhideWhenUsed="1"/>
   </w:latentStyles>
-  <w:style w:type="paragraph" w:default="1" w:styleId="Normal">
+  <w:style w:type="paragraph" w:default="1" w:styleId="a">
     <w:name w:val="Normal"/>
     <w:qFormat/>
   </w:style>
-  <w:style w:type="character" w:default="1" w:styleId="DefaultParagraphFont">
+  <w:style w:type="character" w:default="1" w:styleId="a0">
     <w:name w:val="Default Paragraph Font"/>
     <w:uiPriority w:val="1"/>
     <w:semiHidden/>
     <w:unhideWhenUsed/>
   </w:style>
-  <w:style w:type="table" w:default="1" w:styleId="TableNormal">
+  <w:style w:type="table" w:default="1" w:styleId="a1">
     <w:name w:val="Normal Table"/>
     <w:uiPriority w:val="99"/>
     <w:semiHidden/>
@@ -1519,15 +2481,15 @@
       </w:tblCellMar>
     </w:tblPr>
   </w:style>
-  <w:style w:type="numbering" w:default="1" w:styleId="NoList">
+  <w:style w:type="numbering" w:default="1" w:styleId="a2">
     <w:name w:val="No List"/>
     <w:uiPriority w:val="99"/>
     <w:semiHidden/>
     <w:unhideWhenUsed/>
   </w:style>
-  <w:style w:type="character" w:styleId="Hyperlink">
+  <w:style w:type="character" w:styleId="a3">
     <w:name w:val="Hyperlink"/>
-    <w:basedOn w:val="DefaultParagraphFont"/>
+    <w:basedOn w:val="a0"/>
     <w:uiPriority w:val="99"/>
     <w:unhideWhenUsed/>
     <w:rsid w:val="00650FE1"/>
@@ -1536,9 +2498,9 @@
       <w:u w:val="single"/>
     </w:rPr>
   </w:style>
-  <w:style w:type="paragraph" w:styleId="ListParagraph">
+  <w:style w:type="paragraph" w:styleId="a4">
     <w:name w:val="List Paragraph"/>
-    <w:basedOn w:val="Normal"/>
+    <w:basedOn w:val="a"/>
     <w:uiPriority w:val="34"/>
     <w:qFormat/>
     <w:rsid w:val="00650FE1"/>
@@ -1547,10 +2509,10 @@
       <w:contextualSpacing/>
     </w:pPr>
   </w:style>
-  <w:style w:type="paragraph" w:styleId="Header">
+  <w:style w:type="paragraph" w:styleId="a5">
     <w:name w:val="header"/>
-    <w:basedOn w:val="Normal"/>
-    <w:link w:val="HeaderChar"/>
+    <w:basedOn w:val="a"/>
+    <w:link w:val="a6"/>
     <w:uiPriority w:val="99"/>
     <w:unhideWhenUsed/>
     <w:rsid w:val="00E4287F"/>
@@ -1562,17 +2524,17 @@
       <w:spacing w:after="0" w:line="240" w:lineRule="auto"/>
     </w:pPr>
   </w:style>
-  <w:style w:type="character" w:customStyle="1" w:styleId="HeaderChar">
-    <w:name w:val="Header Char"/>
-    <w:basedOn w:val="DefaultParagraphFont"/>
-    <w:link w:val="Header"/>
+  <w:style w:type="character" w:customStyle="1" w:styleId="a6">
+    <w:name w:val="页眉 字符"/>
+    <w:basedOn w:val="a0"/>
+    <w:link w:val="a5"/>
     <w:uiPriority w:val="99"/>
     <w:rsid w:val="00E4287F"/>
   </w:style>
-  <w:style w:type="paragraph" w:styleId="Footer">
+  <w:style w:type="paragraph" w:styleId="a7">
     <w:name w:val="footer"/>
-    <w:basedOn w:val="Normal"/>
-    <w:link w:val="FooterChar"/>
+    <w:basedOn w:val="a"/>
+    <w:link w:val="a8"/>
     <w:uiPriority w:val="99"/>
     <w:unhideWhenUsed/>
     <w:rsid w:val="00E4287F"/>
@@ -1584,16 +2546,16 @@
       <w:spacing w:after="0" w:line="240" w:lineRule="auto"/>
     </w:pPr>
   </w:style>
-  <w:style w:type="character" w:customStyle="1" w:styleId="FooterChar">
-    <w:name w:val="Footer Char"/>
-    <w:basedOn w:val="DefaultParagraphFont"/>
-    <w:link w:val="Footer"/>
+  <w:style w:type="character" w:customStyle="1" w:styleId="a8">
+    <w:name w:val="页脚 字符"/>
+    <w:basedOn w:val="a0"/>
+    <w:link w:val="a7"/>
     <w:uiPriority w:val="99"/>
     <w:rsid w:val="00E4287F"/>
   </w:style>
-  <w:style w:type="character" w:styleId="UnresolvedMention">
+  <w:style w:type="character" w:styleId="a9">
     <w:name w:val="Unresolved Mention"/>
-    <w:basedOn w:val="DefaultParagraphFont"/>
+    <w:basedOn w:val="a0"/>
     <w:uiPriority w:val="99"/>
     <w:semiHidden/>
     <w:unhideWhenUsed/>
@@ -1601,6 +2563,18 @@
     <w:rPr>
       <w:color w:val="605E5C"/>
       <w:shd w:val="clear" w:color="auto" w:fill="E1DFDD"/>
+    </w:rPr>
+  </w:style>
+  <w:style w:type="character" w:styleId="aa">
+    <w:name w:val="FollowedHyperlink"/>
+    <w:basedOn w:val="a0"/>
+    <w:uiPriority w:val="99"/>
+    <w:semiHidden/>
+    <w:unhideWhenUsed/>
+    <w:rsid w:val="00F664A9"/>
+    <w:rPr>
+      <w:color w:val="954F72" w:themeColor="followedHyperlink"/>
+      <w:u w:val="single"/>
     </w:rPr>
   </w:style>
 </w:styles>
@@ -1906,7 +2880,7 @@
 </file>
 
 <file path=customXml/itemProps1.xml><?xml version="1.0" encoding="utf-8"?>
-<ds:datastoreItem xmlns:ds="http://schemas.openxmlformats.org/officeDocument/2006/customXml" ds:itemID="{230FBC30-2B8B-4A40-86C4-608D408A2D63}">
+<ds:datastoreItem xmlns:ds="http://schemas.openxmlformats.org/officeDocument/2006/customXml" ds:itemID="{FE446B8B-883F-7A4F-BD16-323CE4C5F62F}">
   <ds:schemaRefs>
     <ds:schemaRef ds:uri="http://schemas.openxmlformats.org/officeDocument/2006/bibliography"/>
   </ds:schemaRefs>

</xml_diff>